<commit_message>
Updated V4 of docx
</commit_message>
<xml_diff>
--- a/ICT2106WebApp/Datarepository_zx_v4.docx
+++ b/ICT2106WebApp/Datarepository_zx_v4.docx
@@ -105,19 +105,11 @@
           <w:b/>
         </w:rPr>
       </w:pPr>
-      <w:proofErr w:type="gramStart"/>
       <w:r>
         <w:rPr>
           <w:b/>
         </w:rPr>
-        <w:t>this</w:t>
-      </w:r>
-      <w:proofErr w:type="gramEnd"/>
-      <w:r>
-        <w:rPr>
-          <w:b/>
-        </w:rPr>
-        <w:t xml:space="preserve"> is a bolded text</w:t>
+        <w:t>this is a bolded text</w:t>
       </w:r>
     </w:p>
     <w:p>
@@ -130,21 +122,7 @@
         <w:rPr>
           <w:i/>
         </w:rPr>
-        <w:t xml:space="preserve">this is </w:t>
-      </w:r>
-      <w:proofErr w:type="gramStart"/>
-      <w:r>
-        <w:rPr>
-          <w:i/>
-        </w:rPr>
-        <w:t>a</w:t>
-      </w:r>
-      <w:proofErr w:type="gramEnd"/>
-      <w:r>
-        <w:rPr>
-          <w:i/>
-        </w:rPr>
-        <w:t xml:space="preserve"> italic text</w:t>
+        <w:t>this is a italic text</w:t>
       </w:r>
     </w:p>
     <w:p>
@@ -154,13 +132,8 @@
           <w:numId w:val="11"/>
         </w:numPr>
       </w:pPr>
-      <w:proofErr w:type="gramStart"/>
-      <w:r>
-        <w:t>bulleted</w:t>
-      </w:r>
-      <w:proofErr w:type="gramEnd"/>
-      <w:r>
-        <w:t xml:space="preserve"> type 1</w:t>
+      <w:r>
+        <w:t>bulleted type 1</w:t>
       </w:r>
     </w:p>
     <w:p>
@@ -170,13 +143,8 @@
           <w:numId w:val="11"/>
         </w:numPr>
       </w:pPr>
-      <w:proofErr w:type="gramStart"/>
-      <w:r>
-        <w:t>bulleted</w:t>
-      </w:r>
-      <w:proofErr w:type="gramEnd"/>
-      <w:r>
-        <w:t xml:space="preserve"> type 1 again</w:t>
+      <w:r>
+        <w:t>bulleted type 1 again</w:t>
       </w:r>
     </w:p>
     <w:p>
@@ -186,13 +154,8 @@
           <w:numId w:val="12"/>
         </w:numPr>
       </w:pPr>
-      <w:proofErr w:type="gramStart"/>
-      <w:r>
-        <w:t>bulleted</w:t>
-      </w:r>
-      <w:proofErr w:type="gramEnd"/>
-      <w:r>
-        <w:t xml:space="preserve"> type 2</w:t>
+      <w:r>
+        <w:t>bulleted type 2</w:t>
       </w:r>
     </w:p>
     <w:p>
@@ -202,13 +165,8 @@
           <w:numId w:val="13"/>
         </w:numPr>
       </w:pPr>
-      <w:proofErr w:type="gramStart"/>
-      <w:r>
-        <w:t>bulleted</w:t>
-      </w:r>
-      <w:proofErr w:type="gramEnd"/>
-      <w:r>
-        <w:t xml:space="preserve"> type 3</w:t>
+      <w:r>
+        <w:t>bulleted type 3</w:t>
       </w:r>
     </w:p>
     <w:p>
@@ -232,13 +190,8 @@
           <w:numId w:val="16"/>
         </w:numPr>
       </w:pPr>
-      <w:proofErr w:type="gramStart"/>
-      <w:r>
-        <w:t>bulleted</w:t>
-      </w:r>
-      <w:proofErr w:type="gramEnd"/>
-      <w:r>
-        <w:t xml:space="preserve"> type </w:t>
+      <w:r>
+        <w:t xml:space="preserve">bulleted type </w:t>
       </w:r>
       <w:r>
         <w:t>5</w:t>
@@ -251,13 +204,8 @@
           <w:numId w:val="17"/>
         </w:numPr>
       </w:pPr>
-      <w:proofErr w:type="gramStart"/>
-      <w:r>
-        <w:t>bulleted</w:t>
-      </w:r>
-      <w:proofErr w:type="gramEnd"/>
-      <w:r>
-        <w:t xml:space="preserve"> type </w:t>
+      <w:r>
+        <w:t xml:space="preserve">bulleted type </w:t>
       </w:r>
       <w:r>
         <w:t>6</w:t>
@@ -271,13 +219,8 @@
           <w:numId w:val="10"/>
         </w:numPr>
       </w:pPr>
-      <w:proofErr w:type="gramStart"/>
-      <w:r>
-        <w:t>bulleted</w:t>
-      </w:r>
-      <w:proofErr w:type="gramEnd"/>
-      <w:r>
-        <w:t xml:space="preserve"> </w:t>
+      <w:r>
+        <w:t xml:space="preserve">bulleted </w:t>
       </w:r>
       <w:r>
         <w:t>type</w:t>
@@ -416,14 +359,7 @@
     <w:p>
       <w:r>
         <w:tab/>
-      </w:r>
-      <w:proofErr w:type="gramStart"/>
-      <w:r>
-        <w:t>this</w:t>
-      </w:r>
-      <w:proofErr w:type="gramEnd"/>
-      <w:r>
-        <w:t xml:space="preserve"> is an indented text</w:t>
+        <w:t>this is an indented text</w:t>
       </w:r>
     </w:p>
     <w:p>
@@ -431,25 +367,15 @@
         <w:jc w:val="center"/>
       </w:pPr>
       <w:r>
-        <w:t xml:space="preserve">middle </w:t>
-      </w:r>
-      <w:proofErr w:type="gramStart"/>
-      <w:r>
-        <w:t>align</w:t>
-      </w:r>
-      <w:proofErr w:type="gramEnd"/>
+        <w:t>middle align</w:t>
+      </w:r>
     </w:p>
     <w:p>
       <w:pPr>
         <w:jc w:val="right"/>
       </w:pPr>
-      <w:proofErr w:type="gramStart"/>
-      <w:r>
-        <w:t>end</w:t>
-      </w:r>
-      <w:proofErr w:type="gramEnd"/>
-      <w:r>
-        <w:t xml:space="preserve"> align</w:t>
+      <w:r>
+        <w:t>end align</w:t>
       </w:r>
     </w:p>
     <w:p>
@@ -476,25 +402,7 @@
           <w:szCs w:val="21"/>
           <w:highlight w:val="white"/>
         </w:rPr>
-        <w:t xml:space="preserve"> is simply dummy text of the printing and typesetting industry. Lorem Ipsum has been the industry's standard dummy text ever since the 1500s, when an unknown printer took a galley of type and scrambled it to make a type specimen book. It has survived not </w:t>
-      </w:r>
-      <w:proofErr w:type="gramStart"/>
-      <w:r>
-        <w:rPr>
-          <w:sz w:val="21"/>
-          <w:szCs w:val="21"/>
-          <w:highlight w:val="white"/>
-        </w:rPr>
-        <w:t>only</w:t>
-      </w:r>
-      <w:proofErr w:type="gramEnd"/>
-      <w:r>
-        <w:rPr>
-          <w:sz w:val="21"/>
-          <w:szCs w:val="21"/>
-          <w:highlight w:val="white"/>
-        </w:rPr>
-        <w:t xml:space="preserve"> five centuries, but also the leap into electronic</w:t>
+        <w:t xml:space="preserve"> is simply dummy text of the printing and typesetting industry. Lorem Ipsum has been the industry's standard dummy text ever since the 1500s, when an unknown printer took a galley of type and scrambled it to make a type specimen book. It has survived not only five centuries, but also the leap into electronic</w:t>
       </w:r>
     </w:p>
     <w:p>
@@ -573,11 +481,9 @@
               <w:widowControl w:val="0"/>
               <w:spacing w:line="240" w:lineRule="auto"/>
             </w:pPr>
-            <w:proofErr w:type="spellStart"/>
             <w:r>
               <w:t>i</w:t>
             </w:r>
-            <w:proofErr w:type="spellEnd"/>
           </w:p>
         </w:tc>
         <w:tc>
@@ -702,21 +608,7 @@
         <w:rPr>
           <w:rFonts w:ascii="Calibri" w:eastAsia="Calibri" w:hAnsi="Calibri" w:cs="Calibri"/>
         </w:rPr>
-        <w:t xml:space="preserve">font </w:t>
-      </w:r>
-      <w:proofErr w:type="spellStart"/>
-      <w:r>
-        <w:rPr>
-          <w:rFonts w:ascii="Calibri" w:eastAsia="Calibri" w:hAnsi="Calibri" w:cs="Calibri"/>
-        </w:rPr>
-        <w:t>calibri</w:t>
-      </w:r>
-      <w:proofErr w:type="spellEnd"/>
-      <w:r>
-        <w:rPr>
-          <w:rFonts w:ascii="Calibri" w:eastAsia="Calibri" w:hAnsi="Calibri" w:cs="Calibri"/>
-        </w:rPr>
-        <w:t xml:space="preserve"> here</w:t>
+        <w:t>font calibri here</w:t>
       </w:r>
     </w:p>
     <w:p>
@@ -750,16 +642,8 @@
         <w:rPr>
           <w:rFonts w:ascii="Times New Roman" w:eastAsia="Times New Roman" w:hAnsi="Times New Roman" w:cs="Times New Roman"/>
         </w:rPr>
-        <w:t xml:space="preserve">diff spacing </w:t>
-      </w:r>
-      <w:proofErr w:type="spellStart"/>
-      <w:r>
-        <w:rPr>
-          <w:rFonts w:ascii="Times New Roman" w:eastAsia="Times New Roman" w:hAnsi="Times New Roman" w:cs="Times New Roman"/>
-        </w:rPr>
-        <w:t>heres</w:t>
-      </w:r>
-      <w:proofErr w:type="spellEnd"/>
+        <w:t>diff spacing heres</w:t>
+      </w:r>
     </w:p>
     <w:p>
       <w:pPr>
@@ -836,23 +720,7 @@
           <w:sz w:val="20"/>
           <w:szCs w:val="20"/>
         </w:rPr>
-        <w:t xml:space="preserve"> (</w:t>
-      </w:r>
-      <w:proofErr w:type="spellStart"/>
-      <w:r>
-        <w:rPr>
-          <w:sz w:val="20"/>
-          <w:szCs w:val="20"/>
-        </w:rPr>
-        <w:t>Wdadwa</w:t>
-      </w:r>
-      <w:proofErr w:type="spellEnd"/>
-      <w:r>
-        <w:rPr>
-          <w:sz w:val="20"/>
-          <w:szCs w:val="20"/>
-        </w:rPr>
-        <w:t>, 1990)</w:t>
+        <w:t xml:space="preserve"> (Wdadwa, 1990)</w:t>
       </w:r>
       <w:r>
         <w:rPr>
@@ -929,7 +797,7 @@
               <w:rPr>
                 <w:u w:val="single"/>
               </w:rPr>
-              <w:t>Hi</w:t>
+              <w:t>I love</w:t>
             </w:r>
           </w:p>
         </w:tc>
@@ -950,14 +818,12 @@
               <w:spacing w:line="240" w:lineRule="auto"/>
               <w:jc w:val="center"/>
             </w:pPr>
-            <w:proofErr w:type="spellStart"/>
             <w:r>
               <w:rPr>
                 <w:color w:val="FF0000"/>
               </w:rPr>
-              <w:t>i</w:t>
+              <w:t>flying</w:t>
             </w:r>
-            <w:proofErr w:type="spellEnd"/>
           </w:p>
         </w:tc>
         <w:tc>
@@ -986,7 +852,7 @@
                 <w:b/>
                 <w:bCs/>
               </w:rPr>
-              <w:t>Am</w:t>
+              <w:t>in</w:t>
             </w:r>
           </w:p>
         </w:tc>
@@ -1010,10 +876,7 @@
               <w:jc w:val="both"/>
             </w:pPr>
             <w:r>
-              <w:rPr>
-                <w:highlight w:val="yellow"/>
-              </w:rPr>
-              <w:t>Going</w:t>
+              <w:t>the</w:t>
             </w:r>
           </w:p>
         </w:tc>
@@ -1038,7 +901,7 @@
                 <w:sz w:val="40"/>
                 <w:szCs w:val="40"/>
               </w:rPr>
-              <w:t>To</w:t>
+              <w:t>blue</w:t>
             </w:r>
           </w:p>
         </w:tc>
@@ -1067,7 +930,7 @@
                 <w:i/>
                 <w:iCs/>
               </w:rPr>
-              <w:t>Remod</w:t>
+              <w:t>sky</w:t>
             </w:r>
           </w:p>
         </w:tc>
@@ -1141,7 +1004,7 @@
                 <w:highlight w:val="yellow"/>
                 <w:u w:val="single"/>
               </w:rPr>
-              <w:t>Hi</w:t>
+              <w:t>the</w:t>
             </w:r>
           </w:p>
         </w:tc>
@@ -1172,7 +1035,6 @@
                 <w:u w:val="single"/>
               </w:rPr>
             </w:pPr>
-            <w:proofErr w:type="spellStart"/>
             <w:r>
               <w:rPr>
                 <w:b/>
@@ -1185,9 +1047,8 @@
                 <w:highlight w:val="yellow"/>
                 <w:u w:val="single"/>
               </w:rPr>
-              <w:t>i</w:t>
+              <w:t>toilet</w:t>
             </w:r>
-            <w:proofErr w:type="spellEnd"/>
           </w:p>
         </w:tc>
         <w:tc>
@@ -1229,7 +1090,7 @@
                 <w:highlight w:val="yellow"/>
                 <w:u w:val="single"/>
               </w:rPr>
-              <w:t>Am</w:t>
+              <w:t>is</w:t>
             </w:r>
           </w:p>
         </w:tc>
@@ -1274,7 +1135,7 @@
                 <w:highlight w:val="yellow"/>
                 <w:u w:val="single"/>
               </w:rPr>
-              <w:t>Going</w:t>
+              <w:t>very</w:t>
             </w:r>
           </w:p>
         </w:tc>
@@ -1317,7 +1178,7 @@
                 <w:highlight w:val="yellow"/>
                 <w:u w:val="single"/>
               </w:rPr>
-              <w:t>To</w:t>
+              <w:t>smelly</w:t>
             </w:r>
           </w:p>
         </w:tc>
@@ -1360,7 +1221,7 @@
                 <w:highlight w:val="yellow"/>
                 <w:u w:val="single"/>
               </w:rPr>
-              <w:t>Remod</w:t>
+              <w:t>sia</w:t>
             </w:r>
           </w:p>
         </w:tc>
@@ -1431,7 +1292,7 @@
                 <w:highlight w:val="yellow"/>
                 <w:u w:val="single"/>
               </w:rPr>
-              <w:t>Hi</w:t>
+              <w:t>i</w:t>
             </w:r>
           </w:p>
         </w:tc>
@@ -1461,7 +1322,6 @@
                 <w:u w:val="single"/>
               </w:rPr>
             </w:pPr>
-            <w:proofErr w:type="spellStart"/>
             <w:r>
               <w:rPr>
                 <w:b/>
@@ -1472,9 +1332,8 @@
                 <w:highlight w:val="yellow"/>
                 <w:u w:val="single"/>
               </w:rPr>
-              <w:t>i</w:t>
+              <w:t>cant</w:t>
             </w:r>
-            <w:proofErr w:type="spellEnd"/>
           </w:p>
         </w:tc>
         <w:tc>
@@ -1513,7 +1372,7 @@
                 <w:highlight w:val="yellow"/>
                 <w:u w:val="single"/>
               </w:rPr>
-              <w:t>Am</w:t>
+              <w:t>wait</w:t>
             </w:r>
           </w:p>
         </w:tc>
@@ -1555,7 +1414,7 @@
                 <w:highlight w:val="yellow"/>
                 <w:u w:val="single"/>
               </w:rPr>
-              <w:t>Going</w:t>
+              <w:t>to</w:t>
             </w:r>
           </w:p>
         </w:tc>
@@ -1595,7 +1454,7 @@
                 <w:highlight w:val="yellow"/>
                 <w:u w:val="single"/>
               </w:rPr>
-              <w:t>To</w:t>
+              <w:t>go</w:t>
             </w:r>
           </w:p>
         </w:tc>
@@ -1635,7 +1494,7 @@
                 <w:highlight w:val="yellow"/>
                 <w:u w:val="single"/>
               </w:rPr>
-              <w:t>Remod</w:t>
+              <w:t>holiday</w:t>
             </w:r>
           </w:p>
         </w:tc>
@@ -3404,33 +3263,7 @@
           <w14:ligatures w14:val="standardContextual"/>
         </w:rPr>
         <w:lastRenderedPageBreak/>
-        <w:t xml:space="preserve">JPEG with Justify alignment then enable Behind Text </w:t>
-      </w:r>
-      <w:proofErr w:type="spellStart"/>
-      <w:r>
-        <w:rPr>
-          <w:rFonts w:ascii="Aptos Display" w:eastAsia="DengXian Light" w:hAnsi="Aptos Display" w:cs="Times New Roman"/>
-          <w:color w:val="0F4761"/>
-          <w:kern w:val="2"/>
-          <w:sz w:val="32"/>
-          <w:szCs w:val="32"/>
-          <w:lang w:val="en-SG"/>
-          <w14:ligatures w14:val="standardContextual"/>
-        </w:rPr>
-        <w:t>text</w:t>
-      </w:r>
-      <w:proofErr w:type="spellEnd"/>
-      <w:r>
-        <w:rPr>
-          <w:rFonts w:ascii="Aptos Display" w:eastAsia="DengXian Light" w:hAnsi="Aptos Display" w:cs="Times New Roman"/>
-          <w:color w:val="0F4761"/>
-          <w:kern w:val="2"/>
-          <w:sz w:val="32"/>
-          <w:szCs w:val="32"/>
-          <w:lang w:val="en-SG"/>
-          <w14:ligatures w14:val="standardContextual"/>
-        </w:rPr>
-        <w:t xml:space="preserve"> wrapping</w:t>
+        <w:t>JPEG with Justify alignment then enable Behind Text text wrapping</w:t>
       </w:r>
     </w:p>
     <w:p>
@@ -3794,33 +3627,7 @@
           <w:lang w:val="en-SG"/>
           <w14:ligatures w14:val="standardContextual"/>
         </w:rPr>
-        <w:t xml:space="preserve">JPEG with Justify alignment then enable In Front of Text </w:t>
-      </w:r>
-      <w:proofErr w:type="spellStart"/>
-      <w:r>
-        <w:rPr>
-          <w:rFonts w:ascii="Aptos Display" w:eastAsia="DengXian Light" w:hAnsi="Aptos Display" w:cs="Times New Roman"/>
-          <w:color w:val="0F4761"/>
-          <w:kern w:val="2"/>
-          <w:sz w:val="32"/>
-          <w:szCs w:val="32"/>
-          <w:lang w:val="en-SG"/>
-          <w14:ligatures w14:val="standardContextual"/>
-        </w:rPr>
-        <w:t>text</w:t>
-      </w:r>
-      <w:proofErr w:type="spellEnd"/>
-      <w:r>
-        <w:rPr>
-          <w:rFonts w:ascii="Aptos Display" w:eastAsia="DengXian Light" w:hAnsi="Aptos Display" w:cs="Times New Roman"/>
-          <w:color w:val="0F4761"/>
-          <w:kern w:val="2"/>
-          <w:sz w:val="32"/>
-          <w:szCs w:val="32"/>
-          <w:lang w:val="en-SG"/>
-          <w14:ligatures w14:val="standardContextual"/>
-        </w:rPr>
-        <w:t xml:space="preserve"> wrapping (caption hidden underneath image -&gt; can move image to see)</w:t>
+        <w:t>JPEG with Justify alignment then enable In Front of Text text wrapping (caption hidden underneath image -&gt; can move image to see)</w:t>
       </w:r>
     </w:p>
     <w:p>
@@ -4473,43 +4280,7 @@
           <w:sz w:val="20"/>
           <w:szCs w:val="20"/>
         </w:rPr>
-        <w:t xml:space="preserve">[2] </w:t>
-      </w:r>
-      <w:proofErr w:type="spellStart"/>
-      <w:r>
-        <w:rPr>
-          <w:rFonts w:ascii="Times New Roman" w:hAnsi="Times New Roman" w:cs="Times New Roman"/>
-          <w:sz w:val="20"/>
-          <w:szCs w:val="20"/>
-        </w:rPr>
-        <w:t>Wdadwa</w:t>
-      </w:r>
-      <w:proofErr w:type="spellEnd"/>
-      <w:r>
-        <w:rPr>
-          <w:rFonts w:ascii="Times New Roman" w:hAnsi="Times New Roman" w:cs="Times New Roman"/>
-          <w:sz w:val="20"/>
-          <w:szCs w:val="20"/>
-        </w:rPr>
-        <w:t>, “I love Germany,” *</w:t>
-      </w:r>
-      <w:proofErr w:type="gramStart"/>
-      <w:r>
-        <w:rPr>
-          <w:rFonts w:ascii="Times New Roman" w:hAnsi="Times New Roman" w:cs="Times New Roman"/>
-          <w:sz w:val="20"/>
-          <w:szCs w:val="20"/>
-        </w:rPr>
-        <w:t>Sit.*</w:t>
-      </w:r>
-      <w:proofErr w:type="gramEnd"/>
-      <w:r>
-        <w:rPr>
-          <w:rFonts w:ascii="Times New Roman" w:hAnsi="Times New Roman" w:cs="Times New Roman"/>
-          <w:sz w:val="20"/>
-          <w:szCs w:val="20"/>
-        </w:rPr>
-        <w:t>, 1990.</w:t>
+        <w:t>[2] Wdadwa, “I love Germany,” *Sit.*, 1990.</w:t>
       </w:r>
     </w:p>
     <w:p>
@@ -4842,7 +4613,7 @@
     <mc:AlternateContent>
       <mc:Choice Requires="v">
         <w:pict>
-          <v:shapetype w14:anchorId="5EA529EB" id="_x0000_t75" coordsize="21600,21600" o:spt="75" o:preferrelative="t" path="m@4@5l@4@11@9@11@9@5xe" filled="f" stroked="f">
+          <v:shapetype w14:anchorId="7B6B0371" id="_x0000_t75" coordsize="21600,21600" o:spt="75" o:preferrelative="t" path="m@4@5l@4@11@9@11@9@5xe" filled="f" stroked="f">
             <v:stroke joinstyle="miter"/>
             <v:formulas>
               <v:f eqn="if lineDrawn pixelLineWidth 0"/>
@@ -4868,10 +4639,10 @@
       </mc:Choice>
       <mc:Fallback>
         <w:drawing>
-          <wp:inline distT="0" distB="0" distL="0" distR="0" wp14:anchorId="7142FD2E" wp14:editId="31F7C79F">
+          <wp:inline distT="0" distB="0" distL="0" distR="0" wp14:anchorId="0BA15A56" wp14:editId="4813481E">
             <wp:extent cx="142875" cy="142875"/>
             <wp:effectExtent l="0" t="0" r="9525" b="9525"/>
-            <wp:docPr id="1554480387" name="Picture 2" descr="C:\Users\Admin\AppData\Local\Temp\mso9354.tmp"/>
+            <wp:docPr id="1438468437" name="Picture 2" descr="C:\Users\Admin\AppData\Local\Temp\mso9354.tmp"/>
             <wp:cNvGraphicFramePr>
               <a:graphicFrameLocks xmlns:a="http://schemas.openxmlformats.org/drawingml/2006/main" noChangeAspect="1"/>
             </wp:cNvGraphicFramePr>

</xml_diff>

<commit_message>
fix styling???? except table
</commit_message>
<xml_diff>
--- a/ICT2106WebApp/Datarepository_zx_v4.docx
+++ b/ICT2106WebApp/Datarepository_zx_v4.docx
@@ -105,11 +105,19 @@
           <w:b/>
         </w:rPr>
       </w:pPr>
+      <w:proofErr w:type="gramStart"/>
       <w:r>
         <w:rPr>
           <w:b/>
         </w:rPr>
-        <w:t>this is a bolded text</w:t>
+        <w:t>this</w:t>
+      </w:r>
+      <w:proofErr w:type="gramEnd"/>
+      <w:r>
+        <w:rPr>
+          <w:b/>
+        </w:rPr>
+        <w:t xml:space="preserve"> is a bolded text</w:t>
       </w:r>
     </w:p>
     <w:p>
@@ -122,7 +130,21 @@
         <w:rPr>
           <w:i/>
         </w:rPr>
-        <w:t>this is a italic text</w:t>
+        <w:t xml:space="preserve">this is </w:t>
+      </w:r>
+      <w:proofErr w:type="gramStart"/>
+      <w:r>
+        <w:rPr>
+          <w:i/>
+        </w:rPr>
+        <w:t>a</w:t>
+      </w:r>
+      <w:proofErr w:type="gramEnd"/>
+      <w:r>
+        <w:rPr>
+          <w:i/>
+        </w:rPr>
+        <w:t xml:space="preserve"> italic text</w:t>
       </w:r>
     </w:p>
     <w:p>
@@ -132,8 +154,13 @@
           <w:numId w:val="11"/>
         </w:numPr>
       </w:pPr>
-      <w:r>
-        <w:t>bulleted type 1</w:t>
+      <w:proofErr w:type="gramStart"/>
+      <w:r>
+        <w:t>bulleted</w:t>
+      </w:r>
+      <w:proofErr w:type="gramEnd"/>
+      <w:r>
+        <w:t xml:space="preserve"> type 1</w:t>
       </w:r>
     </w:p>
     <w:p>
@@ -143,8 +170,13 @@
           <w:numId w:val="11"/>
         </w:numPr>
       </w:pPr>
-      <w:r>
-        <w:t>bulleted type 1 again</w:t>
+      <w:proofErr w:type="gramStart"/>
+      <w:r>
+        <w:t>bulleted</w:t>
+      </w:r>
+      <w:proofErr w:type="gramEnd"/>
+      <w:r>
+        <w:t xml:space="preserve"> type 1 again</w:t>
       </w:r>
     </w:p>
     <w:p>
@@ -154,8 +186,13 @@
           <w:numId w:val="12"/>
         </w:numPr>
       </w:pPr>
-      <w:r>
-        <w:t>bulleted type 2</w:t>
+      <w:proofErr w:type="gramStart"/>
+      <w:r>
+        <w:t>bulleted</w:t>
+      </w:r>
+      <w:proofErr w:type="gramEnd"/>
+      <w:r>
+        <w:t xml:space="preserve"> type 2</w:t>
       </w:r>
     </w:p>
     <w:p>
@@ -165,8 +202,13 @@
           <w:numId w:val="13"/>
         </w:numPr>
       </w:pPr>
-      <w:r>
-        <w:t>bulleted type 3</w:t>
+      <w:proofErr w:type="gramStart"/>
+      <w:r>
+        <w:t>bulleted</w:t>
+      </w:r>
+      <w:proofErr w:type="gramEnd"/>
+      <w:r>
+        <w:t xml:space="preserve"> type 3</w:t>
       </w:r>
     </w:p>
     <w:p>
@@ -190,8 +232,13 @@
           <w:numId w:val="16"/>
         </w:numPr>
       </w:pPr>
-      <w:r>
-        <w:t xml:space="preserve">bulleted type </w:t>
+      <w:proofErr w:type="gramStart"/>
+      <w:r>
+        <w:t>bulleted</w:t>
+      </w:r>
+      <w:proofErr w:type="gramEnd"/>
+      <w:r>
+        <w:t xml:space="preserve"> type </w:t>
       </w:r>
       <w:r>
         <w:t>5</w:t>
@@ -204,8 +251,13 @@
           <w:numId w:val="17"/>
         </w:numPr>
       </w:pPr>
-      <w:r>
-        <w:t xml:space="preserve">bulleted type </w:t>
+      <w:proofErr w:type="gramStart"/>
+      <w:r>
+        <w:t>bulleted</w:t>
+      </w:r>
+      <w:proofErr w:type="gramEnd"/>
+      <w:r>
+        <w:t xml:space="preserve"> type </w:t>
       </w:r>
       <w:r>
         <w:t>6</w:t>
@@ -219,8 +271,13 @@
           <w:numId w:val="10"/>
         </w:numPr>
       </w:pPr>
-      <w:r>
-        <w:t xml:space="preserve">bulleted </w:t>
+      <w:proofErr w:type="gramStart"/>
+      <w:r>
+        <w:t>bulleted</w:t>
+      </w:r>
+      <w:proofErr w:type="gramEnd"/>
+      <w:r>
+        <w:t xml:space="preserve"> </w:t>
       </w:r>
       <w:r>
         <w:t>type</w:t>
@@ -359,7 +416,14 @@
     <w:p>
       <w:r>
         <w:tab/>
-        <w:t>this is an indented text</w:t>
+      </w:r>
+      <w:proofErr w:type="gramStart"/>
+      <w:r>
+        <w:t>this</w:t>
+      </w:r>
+      <w:proofErr w:type="gramEnd"/>
+      <w:r>
+        <w:t xml:space="preserve"> is an indented text</w:t>
       </w:r>
     </w:p>
     <w:p>
@@ -367,15 +431,25 @@
         <w:jc w:val="center"/>
       </w:pPr>
       <w:r>
-        <w:t>middle align</w:t>
-      </w:r>
+        <w:t xml:space="preserve">middle </w:t>
+      </w:r>
+      <w:proofErr w:type="gramStart"/>
+      <w:r>
+        <w:t>align</w:t>
+      </w:r>
+      <w:proofErr w:type="gramEnd"/>
     </w:p>
     <w:p>
       <w:pPr>
         <w:jc w:val="right"/>
       </w:pPr>
-      <w:r>
-        <w:t>end align</w:t>
+      <w:proofErr w:type="gramStart"/>
+      <w:r>
+        <w:t>end</w:t>
+      </w:r>
+      <w:proofErr w:type="gramEnd"/>
+      <w:r>
+        <w:t xml:space="preserve"> align</w:t>
       </w:r>
     </w:p>
     <w:p>
@@ -402,7 +476,25 @@
           <w:szCs w:val="21"/>
           <w:highlight w:val="white"/>
         </w:rPr>
-        <w:t xml:space="preserve"> is simply dummy text of the printing and typesetting industry. Lorem Ipsum has been the industry's standard dummy text ever since the 1500s, when an unknown printer took a galley of type and scrambled it to make a type specimen book. It has survived not only five centuries, but also the leap into electronic</w:t>
+        <w:t xml:space="preserve"> is simply dummy text of the printing and typesetting industry. Lorem Ipsum has been the industry's standard dummy text ever since the 1500s, when an unknown printer took a galley of type and scrambled it to make a type specimen book. It has survived not </w:t>
+      </w:r>
+      <w:proofErr w:type="gramStart"/>
+      <w:r>
+        <w:rPr>
+          <w:sz w:val="21"/>
+          <w:szCs w:val="21"/>
+          <w:highlight w:val="white"/>
+        </w:rPr>
+        <w:t>only</w:t>
+      </w:r>
+      <w:proofErr w:type="gramEnd"/>
+      <w:r>
+        <w:rPr>
+          <w:sz w:val="21"/>
+          <w:szCs w:val="21"/>
+          <w:highlight w:val="white"/>
+        </w:rPr>
+        <w:t xml:space="preserve"> five centuries, but also the leap into electronic</w:t>
       </w:r>
     </w:p>
     <w:p>
@@ -481,9 +573,11 @@
               <w:widowControl w:val="0"/>
               <w:spacing w:line="240" w:lineRule="auto"/>
             </w:pPr>
+            <w:proofErr w:type="spellStart"/>
             <w:r>
               <w:t>i</w:t>
             </w:r>
+            <w:proofErr w:type="spellEnd"/>
           </w:p>
         </w:tc>
         <w:tc>
@@ -608,7 +702,21 @@
         <w:rPr>
           <w:rFonts w:ascii="Calibri" w:eastAsia="Calibri" w:hAnsi="Calibri" w:cs="Calibri"/>
         </w:rPr>
-        <w:t>font calibri here</w:t>
+        <w:t xml:space="preserve">font </w:t>
+      </w:r>
+      <w:proofErr w:type="spellStart"/>
+      <w:r>
+        <w:rPr>
+          <w:rFonts w:ascii="Calibri" w:eastAsia="Calibri" w:hAnsi="Calibri" w:cs="Calibri"/>
+        </w:rPr>
+        <w:t>calibri</w:t>
+      </w:r>
+      <w:proofErr w:type="spellEnd"/>
+      <w:r>
+        <w:rPr>
+          <w:rFonts w:ascii="Calibri" w:eastAsia="Calibri" w:hAnsi="Calibri" w:cs="Calibri"/>
+        </w:rPr>
+        <w:t xml:space="preserve"> here</w:t>
       </w:r>
     </w:p>
     <w:p>
@@ -642,8 +750,16 @@
         <w:rPr>
           <w:rFonts w:ascii="Times New Roman" w:eastAsia="Times New Roman" w:hAnsi="Times New Roman" w:cs="Times New Roman"/>
         </w:rPr>
-        <w:t>diff spacing heres</w:t>
-      </w:r>
+        <w:t xml:space="preserve">diff spacing </w:t>
+      </w:r>
+      <w:proofErr w:type="spellStart"/>
+      <w:r>
+        <w:rPr>
+          <w:rFonts w:ascii="Times New Roman" w:eastAsia="Times New Roman" w:hAnsi="Times New Roman" w:cs="Times New Roman"/>
+        </w:rPr>
+        <w:t>heres</w:t>
+      </w:r>
+      <w:proofErr w:type="spellEnd"/>
     </w:p>
     <w:p>
       <w:pPr>
@@ -720,7 +836,23 @@
           <w:sz w:val="20"/>
           <w:szCs w:val="20"/>
         </w:rPr>
-        <w:t xml:space="preserve"> (Wdadwa, 1990)</w:t>
+        <w:t xml:space="preserve"> (</w:t>
+      </w:r>
+      <w:proofErr w:type="spellStart"/>
+      <w:r>
+        <w:rPr>
+          <w:sz w:val="20"/>
+          <w:szCs w:val="20"/>
+        </w:rPr>
+        <w:t>Wdadwa</w:t>
+      </w:r>
+      <w:proofErr w:type="spellEnd"/>
+      <w:r>
+        <w:rPr>
+          <w:sz w:val="20"/>
+          <w:szCs w:val="20"/>
+        </w:rPr>
+        <w:t>, 1990)</w:t>
       </w:r>
       <w:r>
         <w:rPr>
@@ -777,6 +909,10 @@
         <w:tc>
           <w:tcPr>
             <w:tcW w:w="1833" w:type="dxa"/>
+            <w:tcBorders>
+              <w:top w:val="double" w:sz="4" w:space="0" w:color="auto"/>
+              <w:bottom w:val="double" w:sz="4" w:space="0" w:color="auto"/>
+            </w:tcBorders>
             <w:shd w:val="clear" w:color="auto" w:fill="auto"/>
             <w:tcMar>
               <w:top w:w="100" w:type="dxa"/>
@@ -804,6 +940,10 @@
         <w:tc>
           <w:tcPr>
             <w:tcW w:w="2693" w:type="dxa"/>
+            <w:tcBorders>
+              <w:top w:val="double" w:sz="4" w:space="0" w:color="auto"/>
+              <w:bottom w:val="double" w:sz="4" w:space="0" w:color="auto"/>
+            </w:tcBorders>
             <w:shd w:val="clear" w:color="auto" w:fill="auto"/>
             <w:tcMar>
               <w:top w:w="100" w:type="dxa"/>
@@ -829,6 +969,10 @@
         <w:tc>
           <w:tcPr>
             <w:tcW w:w="1701" w:type="dxa"/>
+            <w:tcBorders>
+              <w:top w:val="double" w:sz="4" w:space="0" w:color="auto"/>
+              <w:bottom w:val="double" w:sz="4" w:space="0" w:color="auto"/>
+            </w:tcBorders>
             <w:shd w:val="clear" w:color="auto" w:fill="auto"/>
             <w:tcMar>
               <w:top w:w="100" w:type="dxa"/>
@@ -861,6 +1005,10 @@
         <w:tc>
           <w:tcPr>
             <w:tcW w:w="1833" w:type="dxa"/>
+            <w:tcBorders>
+              <w:top w:val="double" w:sz="4" w:space="0" w:color="auto"/>
+              <w:bottom w:val="double" w:sz="4" w:space="0" w:color="auto"/>
+            </w:tcBorders>
             <w:shd w:val="clear" w:color="auto" w:fill="auto"/>
             <w:tcMar>
               <w:top w:w="100" w:type="dxa"/>
@@ -883,6 +1031,10 @@
         <w:tc>
           <w:tcPr>
             <w:tcW w:w="2693" w:type="dxa"/>
+            <w:tcBorders>
+              <w:top w:val="double" w:sz="4" w:space="0" w:color="auto"/>
+              <w:bottom w:val="double" w:sz="4" w:space="0" w:color="auto"/>
+            </w:tcBorders>
             <w:shd w:val="clear" w:color="auto" w:fill="auto"/>
             <w:tcMar>
               <w:top w:w="100" w:type="dxa"/>
@@ -908,6 +1060,10 @@
         <w:tc>
           <w:tcPr>
             <w:tcW w:w="1701" w:type="dxa"/>
+            <w:tcBorders>
+              <w:top w:val="double" w:sz="4" w:space="0" w:color="auto"/>
+              <w:bottom w:val="double" w:sz="4" w:space="0" w:color="auto"/>
+            </w:tcBorders>
             <w:shd w:val="clear" w:color="auto" w:fill="00B050"/>
             <w:tcMar>
               <w:top w:w="100" w:type="dxa"/>
@@ -1209,6 +1365,7 @@
                 <w:u w:val="single"/>
               </w:rPr>
             </w:pPr>
+            <w:proofErr w:type="spellStart"/>
             <w:r>
               <w:rPr>
                 <w:b/>
@@ -1223,6 +1380,7 @@
               </w:rPr>
               <w:t>sia</w:t>
             </w:r>
+            <w:proofErr w:type="spellEnd"/>
           </w:p>
         </w:tc>
       </w:tr>
@@ -1259,6 +1417,10 @@
         <w:tc>
           <w:tcPr>
             <w:tcW w:w="3676" w:type="dxa"/>
+            <w:tcBorders>
+              <w:top w:val="double" w:sz="4" w:space="0" w:color="auto"/>
+              <w:bottom w:val="double" w:sz="4" w:space="0" w:color="auto"/>
+            </w:tcBorders>
             <w:shd w:val="clear" w:color="auto" w:fill="auto"/>
             <w:tcMar>
               <w:top w:w="100" w:type="dxa"/>
@@ -1282,6 +1444,7 @@
                 <w:u w:val="single"/>
               </w:rPr>
             </w:pPr>
+            <w:proofErr w:type="spellStart"/>
             <w:r>
               <w:rPr>
                 <w:b/>
@@ -1294,11 +1457,16 @@
               </w:rPr>
               <w:t>i</w:t>
             </w:r>
+            <w:proofErr w:type="spellEnd"/>
           </w:p>
         </w:tc>
         <w:tc>
           <w:tcPr>
             <w:tcW w:w="1701" w:type="dxa"/>
+            <w:tcBorders>
+              <w:top w:val="double" w:sz="4" w:space="0" w:color="auto"/>
+              <w:bottom w:val="double" w:sz="4" w:space="0" w:color="auto"/>
+            </w:tcBorders>
             <w:shd w:val="clear" w:color="auto" w:fill="auto"/>
             <w:tcMar>
               <w:top w:w="100" w:type="dxa"/>
@@ -1322,6 +1490,7 @@
                 <w:u w:val="single"/>
               </w:rPr>
             </w:pPr>
+            <w:proofErr w:type="gramStart"/>
             <w:r>
               <w:rPr>
                 <w:b/>
@@ -1334,11 +1503,16 @@
               </w:rPr>
               <w:t>cant</w:t>
             </w:r>
+            <w:proofErr w:type="gramEnd"/>
           </w:p>
         </w:tc>
         <w:tc>
           <w:tcPr>
             <w:tcW w:w="1984" w:type="dxa"/>
+            <w:tcBorders>
+              <w:top w:val="double" w:sz="4" w:space="0" w:color="auto"/>
+              <w:bottom w:val="double" w:sz="4" w:space="0" w:color="auto"/>
+            </w:tcBorders>
             <w:shd w:val="clear" w:color="auto" w:fill="auto"/>
             <w:tcMar>
               <w:top w:w="100" w:type="dxa"/>
@@ -1381,6 +1555,9 @@
         <w:tc>
           <w:tcPr>
             <w:tcW w:w="3676" w:type="dxa"/>
+            <w:tcBorders>
+              <w:top w:val="double" w:sz="4" w:space="0" w:color="auto"/>
+            </w:tcBorders>
             <w:shd w:val="clear" w:color="auto" w:fill="auto"/>
             <w:tcMar>
               <w:top w:w="100" w:type="dxa"/>
@@ -1421,6 +1598,9 @@
         <w:tc>
           <w:tcPr>
             <w:tcW w:w="1701" w:type="dxa"/>
+            <w:tcBorders>
+              <w:top w:val="double" w:sz="4" w:space="0" w:color="auto"/>
+            </w:tcBorders>
             <w:shd w:val="clear" w:color="auto" w:fill="auto"/>
             <w:tcMar>
               <w:top w:w="100" w:type="dxa"/>
@@ -1461,6 +1641,9 @@
         <w:tc>
           <w:tcPr>
             <w:tcW w:w="1984" w:type="dxa"/>
+            <w:tcBorders>
+              <w:top w:val="double" w:sz="4" w:space="0" w:color="auto"/>
+            </w:tcBorders>
             <w:shd w:val="clear" w:color="auto" w:fill="auto"/>
             <w:tcMar>
               <w:top w:w="100" w:type="dxa"/>
@@ -3263,7 +3446,33 @@
           <w14:ligatures w14:val="standardContextual"/>
         </w:rPr>
         <w:lastRenderedPageBreak/>
-        <w:t>JPEG with Justify alignment then enable Behind Text text wrapping</w:t>
+        <w:t xml:space="preserve">JPEG with Justify alignment then enable Behind Text </w:t>
+      </w:r>
+      <w:proofErr w:type="spellStart"/>
+      <w:r>
+        <w:rPr>
+          <w:rFonts w:ascii="Aptos Display" w:eastAsia="DengXian Light" w:hAnsi="Aptos Display" w:cs="Times New Roman"/>
+          <w:color w:val="0F4761"/>
+          <w:kern w:val="2"/>
+          <w:sz w:val="32"/>
+          <w:szCs w:val="32"/>
+          <w:lang w:val="en-SG"/>
+          <w14:ligatures w14:val="standardContextual"/>
+        </w:rPr>
+        <w:t>text</w:t>
+      </w:r>
+      <w:proofErr w:type="spellEnd"/>
+      <w:r>
+        <w:rPr>
+          <w:rFonts w:ascii="Aptos Display" w:eastAsia="DengXian Light" w:hAnsi="Aptos Display" w:cs="Times New Roman"/>
+          <w:color w:val="0F4761"/>
+          <w:kern w:val="2"/>
+          <w:sz w:val="32"/>
+          <w:szCs w:val="32"/>
+          <w:lang w:val="en-SG"/>
+          <w14:ligatures w14:val="standardContextual"/>
+        </w:rPr>
+        <w:t xml:space="preserve"> wrapping</w:t>
       </w:r>
     </w:p>
     <w:p>
@@ -3627,7 +3836,33 @@
           <w:lang w:val="en-SG"/>
           <w14:ligatures w14:val="standardContextual"/>
         </w:rPr>
-        <w:t>JPEG with Justify alignment then enable In Front of Text text wrapping (caption hidden underneath image -&gt; can move image to see)</w:t>
+        <w:t xml:space="preserve">JPEG with Justify alignment then enable In Front of Text </w:t>
+      </w:r>
+      <w:proofErr w:type="spellStart"/>
+      <w:r>
+        <w:rPr>
+          <w:rFonts w:ascii="Aptos Display" w:eastAsia="DengXian Light" w:hAnsi="Aptos Display" w:cs="Times New Roman"/>
+          <w:color w:val="0F4761"/>
+          <w:kern w:val="2"/>
+          <w:sz w:val="32"/>
+          <w:szCs w:val="32"/>
+          <w:lang w:val="en-SG"/>
+          <w14:ligatures w14:val="standardContextual"/>
+        </w:rPr>
+        <w:t>text</w:t>
+      </w:r>
+      <w:proofErr w:type="spellEnd"/>
+      <w:r>
+        <w:rPr>
+          <w:rFonts w:ascii="Aptos Display" w:eastAsia="DengXian Light" w:hAnsi="Aptos Display" w:cs="Times New Roman"/>
+          <w:color w:val="0F4761"/>
+          <w:kern w:val="2"/>
+          <w:sz w:val="32"/>
+          <w:szCs w:val="32"/>
+          <w:lang w:val="en-SG"/>
+          <w14:ligatures w14:val="standardContextual"/>
+        </w:rPr>
+        <w:t xml:space="preserve"> wrapping (caption hidden underneath image -&gt; can move image to see)</w:t>
       </w:r>
     </w:p>
     <w:p>
@@ -4280,7 +4515,43 @@
           <w:sz w:val="20"/>
           <w:szCs w:val="20"/>
         </w:rPr>
-        <w:t>[2] Wdadwa, “I love Germany,” *Sit.*, 1990.</w:t>
+        <w:t xml:space="preserve">[2] </w:t>
+      </w:r>
+      <w:proofErr w:type="spellStart"/>
+      <w:r>
+        <w:rPr>
+          <w:rFonts w:ascii="Times New Roman" w:hAnsi="Times New Roman" w:cs="Times New Roman"/>
+          <w:sz w:val="20"/>
+          <w:szCs w:val="20"/>
+        </w:rPr>
+        <w:t>Wdadwa</w:t>
+      </w:r>
+      <w:proofErr w:type="spellEnd"/>
+      <w:r>
+        <w:rPr>
+          <w:rFonts w:ascii="Times New Roman" w:hAnsi="Times New Roman" w:cs="Times New Roman"/>
+          <w:sz w:val="20"/>
+          <w:szCs w:val="20"/>
+        </w:rPr>
+        <w:t>, “I love Germany,” *</w:t>
+      </w:r>
+      <w:proofErr w:type="gramStart"/>
+      <w:r>
+        <w:rPr>
+          <w:rFonts w:ascii="Times New Roman" w:hAnsi="Times New Roman" w:cs="Times New Roman"/>
+          <w:sz w:val="20"/>
+          <w:szCs w:val="20"/>
+        </w:rPr>
+        <w:t>Sit.*</w:t>
+      </w:r>
+      <w:proofErr w:type="gramEnd"/>
+      <w:r>
+        <w:rPr>
+          <w:rFonts w:ascii="Times New Roman" w:hAnsi="Times New Roman" w:cs="Times New Roman"/>
+          <w:sz w:val="20"/>
+          <w:szCs w:val="20"/>
+        </w:rPr>
+        <w:t>, 1990.</w:t>
       </w:r>
     </w:p>
     <w:p>
@@ -4613,7 +4884,7 @@
     <mc:AlternateContent>
       <mc:Choice Requires="v">
         <w:pict>
-          <v:shapetype w14:anchorId="7B6B0371" id="_x0000_t75" coordsize="21600,21600" o:spt="75" o:preferrelative="t" path="m@4@5l@4@11@9@11@9@5xe" filled="f" stroked="f">
+          <v:shapetype w14:anchorId="6B44854C" id="_x0000_t75" coordsize="21600,21600" o:spt="75" o:preferrelative="t" path="m@4@5l@4@11@9@11@9@5xe" filled="f" stroked="f">
             <v:stroke joinstyle="miter"/>
             <v:formulas>
               <v:f eqn="if lineDrawn pixelLineWidth 0"/>
@@ -4639,10 +4910,10 @@
       </mc:Choice>
       <mc:Fallback>
         <w:drawing>
-          <wp:inline distT="0" distB="0" distL="0" distR="0" wp14:anchorId="0BA15A56" wp14:editId="4813481E">
+          <wp:inline distT="0" distB="0" distL="0" distR="0" wp14:anchorId="58C2FC30" wp14:editId="4B519DCB">
             <wp:extent cx="142875" cy="142875"/>
             <wp:effectExtent l="0" t="0" r="9525" b="9525"/>
-            <wp:docPr id="1438468437" name="Picture 2" descr="C:\Users\Admin\AppData\Local\Temp\mso9354.tmp"/>
+            <wp:docPr id="1961087642" name="Picture 2" descr="C:\Users\Admin\AppData\Local\Temp\mso9354.tmp"/>
             <wp:cNvGraphicFramePr>
               <a:graphicFrameLocks xmlns:a="http://schemas.openxmlformats.org/drawingml/2006/main" noChangeAspect="1"/>
             </wp:cNvGraphicFramePr>

</xml_diff>

<commit_message>
Fix latex styling and remove console debug logs and update docx
</commit_message>
<xml_diff>
--- a/ICT2106WebApp/Datarepository_zx_v4.docx
+++ b/ICT2106WebApp/Datarepository_zx_v4.docx
@@ -910,8 +910,8 @@
           <w:tcPr>
             <w:tcW w:w="1833" w:type="dxa"/>
             <w:tcBorders>
-              <w:top w:val="double" w:sz="4" w:space="0" w:color="auto"/>
-              <w:bottom w:val="double" w:sz="4" w:space="0" w:color="auto"/>
+              <w:top w:val="single" w:sz="2" w:space="0" w:color="auto"/>
+              <w:bottom w:val="single" w:sz="2" w:space="0" w:color="auto"/>
             </w:tcBorders>
             <w:shd w:val="clear" w:color="auto" w:fill="auto"/>
             <w:tcMar>
@@ -941,8 +941,8 @@
           <w:tcPr>
             <w:tcW w:w="2693" w:type="dxa"/>
             <w:tcBorders>
-              <w:top w:val="double" w:sz="4" w:space="0" w:color="auto"/>
-              <w:bottom w:val="double" w:sz="4" w:space="0" w:color="auto"/>
+              <w:top w:val="single" w:sz="2" w:space="0" w:color="auto"/>
+              <w:bottom w:val="single" w:sz="2" w:space="0" w:color="auto"/>
             </w:tcBorders>
             <w:shd w:val="clear" w:color="auto" w:fill="auto"/>
             <w:tcMar>
@@ -970,8 +970,8 @@
           <w:tcPr>
             <w:tcW w:w="1701" w:type="dxa"/>
             <w:tcBorders>
-              <w:top w:val="double" w:sz="4" w:space="0" w:color="auto"/>
-              <w:bottom w:val="double" w:sz="4" w:space="0" w:color="auto"/>
+              <w:top w:val="single" w:sz="2" w:space="0" w:color="auto"/>
+              <w:bottom w:val="single" w:sz="2" w:space="0" w:color="auto"/>
             </w:tcBorders>
             <w:shd w:val="clear" w:color="auto" w:fill="auto"/>
             <w:tcMar>
@@ -1006,8 +1006,8 @@
           <w:tcPr>
             <w:tcW w:w="1833" w:type="dxa"/>
             <w:tcBorders>
-              <w:top w:val="double" w:sz="4" w:space="0" w:color="auto"/>
-              <w:bottom w:val="double" w:sz="4" w:space="0" w:color="auto"/>
+              <w:top w:val="single" w:sz="2" w:space="0" w:color="auto"/>
+              <w:bottom w:val="single" w:sz="2" w:space="0" w:color="auto"/>
             </w:tcBorders>
             <w:shd w:val="clear" w:color="auto" w:fill="auto"/>
             <w:tcMar>
@@ -1032,8 +1032,8 @@
           <w:tcPr>
             <w:tcW w:w="2693" w:type="dxa"/>
             <w:tcBorders>
-              <w:top w:val="double" w:sz="4" w:space="0" w:color="auto"/>
-              <w:bottom w:val="double" w:sz="4" w:space="0" w:color="auto"/>
+              <w:top w:val="single" w:sz="2" w:space="0" w:color="auto"/>
+              <w:bottom w:val="single" w:sz="2" w:space="0" w:color="auto"/>
             </w:tcBorders>
             <w:shd w:val="clear" w:color="auto" w:fill="auto"/>
             <w:tcMar>
@@ -1061,8 +1061,8 @@
           <w:tcPr>
             <w:tcW w:w="1701" w:type="dxa"/>
             <w:tcBorders>
-              <w:top w:val="double" w:sz="4" w:space="0" w:color="auto"/>
-              <w:bottom w:val="double" w:sz="4" w:space="0" w:color="auto"/>
+              <w:top w:val="single" w:sz="2" w:space="0" w:color="auto"/>
+              <w:bottom w:val="single" w:sz="2" w:space="0" w:color="auto"/>
             </w:tcBorders>
             <w:shd w:val="clear" w:color="auto" w:fill="00B050"/>
             <w:tcMar>
@@ -1418,8 +1418,8 @@
           <w:tcPr>
             <w:tcW w:w="3676" w:type="dxa"/>
             <w:tcBorders>
-              <w:top w:val="double" w:sz="4" w:space="0" w:color="auto"/>
-              <w:bottom w:val="double" w:sz="4" w:space="0" w:color="auto"/>
+              <w:top w:val="single" w:sz="2" w:space="0" w:color="auto"/>
+              <w:bottom w:val="single" w:sz="2" w:space="0" w:color="auto"/>
             </w:tcBorders>
             <w:shd w:val="clear" w:color="auto" w:fill="auto"/>
             <w:tcMar>
@@ -1437,8 +1437,6 @@
               <w:rPr>
                 <w:b/>
                 <w:bCs/>
-                <w:i/>
-                <w:iCs/>
                 <w:color w:val="FF0000"/>
                 <w:highlight w:val="yellow"/>
                 <w:u w:val="single"/>
@@ -1449,8 +1447,6 @@
               <w:rPr>
                 <w:b/>
                 <w:bCs/>
-                <w:i/>
-                <w:iCs/>
                 <w:color w:val="FF0000"/>
                 <w:highlight w:val="yellow"/>
                 <w:u w:val="single"/>
@@ -1464,8 +1460,8 @@
           <w:tcPr>
             <w:tcW w:w="1701" w:type="dxa"/>
             <w:tcBorders>
-              <w:top w:val="double" w:sz="4" w:space="0" w:color="auto"/>
-              <w:bottom w:val="double" w:sz="4" w:space="0" w:color="auto"/>
+              <w:top w:val="single" w:sz="2" w:space="0" w:color="auto"/>
+              <w:bottom w:val="single" w:sz="2" w:space="0" w:color="auto"/>
             </w:tcBorders>
             <w:shd w:val="clear" w:color="auto" w:fill="auto"/>
             <w:tcMar>
@@ -1483,8 +1479,6 @@
               <w:rPr>
                 <w:b/>
                 <w:bCs/>
-                <w:i/>
-                <w:iCs/>
                 <w:color w:val="FF0000"/>
                 <w:highlight w:val="yellow"/>
                 <w:u w:val="single"/>
@@ -1495,8 +1489,6 @@
               <w:rPr>
                 <w:b/>
                 <w:bCs/>
-                <w:i/>
-                <w:iCs/>
                 <w:color w:val="FF0000"/>
                 <w:highlight w:val="yellow"/>
                 <w:u w:val="single"/>
@@ -1510,8 +1502,8 @@
           <w:tcPr>
             <w:tcW w:w="1984" w:type="dxa"/>
             <w:tcBorders>
-              <w:top w:val="double" w:sz="4" w:space="0" w:color="auto"/>
-              <w:bottom w:val="double" w:sz="4" w:space="0" w:color="auto"/>
+              <w:top w:val="single" w:sz="2" w:space="0" w:color="auto"/>
+              <w:bottom w:val="single" w:sz="2" w:space="0" w:color="auto"/>
             </w:tcBorders>
             <w:shd w:val="clear" w:color="auto" w:fill="auto"/>
             <w:tcMar>
@@ -1529,8 +1521,6 @@
               <w:rPr>
                 <w:b/>
                 <w:bCs/>
-                <w:i/>
-                <w:iCs/>
                 <w:color w:val="FF0000"/>
                 <w:highlight w:val="yellow"/>
                 <w:u w:val="single"/>
@@ -1540,8 +1530,6 @@
               <w:rPr>
                 <w:b/>
                 <w:bCs/>
-                <w:i/>
-                <w:iCs/>
                 <w:color w:val="FF0000"/>
                 <w:highlight w:val="yellow"/>
                 <w:u w:val="single"/>
@@ -1552,11 +1540,14 @@
         </w:tc>
       </w:tr>
       <w:tr>
+        <w:trPr>
+          <w:trHeight w:val="1565"/>
+        </w:trPr>
         <w:tc>
           <w:tcPr>
             <w:tcW w:w="3676" w:type="dxa"/>
             <w:tcBorders>
-              <w:top w:val="double" w:sz="4" w:space="0" w:color="auto"/>
+              <w:top w:val="single" w:sz="2" w:space="0" w:color="auto"/>
             </w:tcBorders>
             <w:shd w:val="clear" w:color="auto" w:fill="auto"/>
             <w:tcMar>
@@ -1574,8 +1565,6 @@
               <w:rPr>
                 <w:b/>
                 <w:bCs/>
-                <w:i/>
-                <w:iCs/>
                 <w:color w:val="FF0000"/>
                 <w:highlight w:val="yellow"/>
                 <w:u w:val="single"/>
@@ -1585,8 +1574,6 @@
               <w:rPr>
                 <w:b/>
                 <w:bCs/>
-                <w:i/>
-                <w:iCs/>
                 <w:color w:val="FF0000"/>
                 <w:highlight w:val="yellow"/>
                 <w:u w:val="single"/>
@@ -1599,7 +1586,7 @@
           <w:tcPr>
             <w:tcW w:w="1701" w:type="dxa"/>
             <w:tcBorders>
-              <w:top w:val="double" w:sz="4" w:space="0" w:color="auto"/>
+              <w:top w:val="single" w:sz="2" w:space="0" w:color="auto"/>
             </w:tcBorders>
             <w:shd w:val="clear" w:color="auto" w:fill="auto"/>
             <w:tcMar>
@@ -1608,6 +1595,7 @@
               <w:bottom w:w="100" w:type="dxa"/>
               <w:right w:w="100" w:type="dxa"/>
             </w:tcMar>
+            <w:vAlign w:val="center"/>
           </w:tcPr>
           <w:p>
             <w:pPr>
@@ -1617,8 +1605,6 @@
               <w:rPr>
                 <w:b/>
                 <w:bCs/>
-                <w:i/>
-                <w:iCs/>
                 <w:color w:val="FF0000"/>
                 <w:highlight w:val="yellow"/>
                 <w:u w:val="single"/>
@@ -1628,8 +1614,6 @@
               <w:rPr>
                 <w:b/>
                 <w:bCs/>
-                <w:i/>
-                <w:iCs/>
                 <w:color w:val="FF0000"/>
                 <w:highlight w:val="yellow"/>
                 <w:u w:val="single"/>
@@ -1642,7 +1626,7 @@
           <w:tcPr>
             <w:tcW w:w="1984" w:type="dxa"/>
             <w:tcBorders>
-              <w:top w:val="double" w:sz="4" w:space="0" w:color="auto"/>
+              <w:top w:val="single" w:sz="2" w:space="0" w:color="auto"/>
             </w:tcBorders>
             <w:shd w:val="clear" w:color="auto" w:fill="auto"/>
             <w:tcMar>
@@ -1651,6 +1635,7 @@
               <w:bottom w:w="100" w:type="dxa"/>
               <w:right w:w="100" w:type="dxa"/>
             </w:tcMar>
+            <w:vAlign w:val="bottom"/>
           </w:tcPr>
           <w:p>
             <w:pPr>
@@ -1660,8 +1645,6 @@
               <w:rPr>
                 <w:b/>
                 <w:bCs/>
-                <w:i/>
-                <w:iCs/>
                 <w:color w:val="FF0000"/>
                 <w:highlight w:val="yellow"/>
                 <w:u w:val="single"/>
@@ -1671,8 +1654,6 @@
               <w:rPr>
                 <w:b/>
                 <w:bCs/>
-                <w:i/>
-                <w:iCs/>
                 <w:color w:val="FF0000"/>
                 <w:highlight w:val="yellow"/>
                 <w:u w:val="single"/>
@@ -1802,6 +1783,7 @@
         <w:rPr>
           <w:noProof/>
         </w:rPr>
+        <w:lastRenderedPageBreak/>
         <w:drawing>
           <wp:inline distT="114300" distB="114300" distL="114300" distR="114300" wp14:anchorId="1E6BBB55" wp14:editId="1E6BBB56">
             <wp:extent cx="2500550" cy="2500550"/>
@@ -1848,7 +1830,6 @@
         <w:rPr>
           <w:noProof/>
         </w:rPr>
-        <w:lastRenderedPageBreak/>
         <w:drawing>
           <wp:inline distT="114300" distB="114300" distL="114300" distR="114300" wp14:anchorId="1E6BBB57" wp14:editId="1E6BBB58">
             <wp:extent cx="2786063" cy="1567160"/>
@@ -3083,7 +3064,7 @@
           <w:lang w:val="en-SG"/>
           <w14:ligatures w14:val="standardContextual"/>
         </w:rPr>
-        <w:t>3</w:t>
+        <w:t>2</w:t>
       </w:r>
       <w:r>
         <w:rPr>
@@ -4030,7 +4011,7 @@
           <w:lang w:val="en-SG"/>
           <w14:ligatures w14:val="standardContextual"/>
         </w:rPr>
-        <w:t>4</w:t>
+        <w:t>5</w:t>
       </w:r>
       <w:r>
         <w:rPr>
@@ -4884,7 +4865,7 @@
     <mc:AlternateContent>
       <mc:Choice Requires="v">
         <w:pict>
-          <v:shapetype w14:anchorId="6B44854C" id="_x0000_t75" coordsize="21600,21600" o:spt="75" o:preferrelative="t" path="m@4@5l@4@11@9@11@9@5xe" filled="f" stroked="f">
+          <v:shapetype w14:anchorId="0368F190" id="_x0000_t75" coordsize="21600,21600" o:spt="75" o:preferrelative="t" path="m@4@5l@4@11@9@11@9@5xe" filled="f" stroked="f">
             <v:stroke joinstyle="miter"/>
             <v:formulas>
               <v:f eqn="if lineDrawn pixelLineWidth 0"/>
@@ -4910,10 +4891,10 @@
       </mc:Choice>
       <mc:Fallback>
         <w:drawing>
-          <wp:inline distT="0" distB="0" distL="0" distR="0" wp14:anchorId="58C2FC30" wp14:editId="4B519DCB">
+          <wp:inline distT="0" distB="0" distL="0" distR="0" wp14:anchorId="11EB7987" wp14:editId="11A1DB5B">
             <wp:extent cx="142875" cy="142875"/>
             <wp:effectExtent l="0" t="0" r="9525" b="9525"/>
-            <wp:docPr id="1961087642" name="Picture 2" descr="C:\Users\Admin\AppData\Local\Temp\mso9354.tmp"/>
+            <wp:docPr id="122217216" name="Picture 2" descr="C:\Users\Admin\AppData\Local\Temp\mso9354.tmp"/>
             <wp:cNvGraphicFramePr>
               <a:graphicFrameLocks xmlns:a="http://schemas.openxmlformats.org/drawingml/2006/main" noChangeAspect="1"/>
             </wp:cNvGraphicFramePr>

</xml_diff>

<commit_message>
Fixed Row height always returning null/default value, further cleaning
</commit_message>
<xml_diff>
--- a/ICT2106WebApp/Datarepository_zx_v4.docx
+++ b/ICT2106WebApp/Datarepository_zx_v4.docx
@@ -170,13 +170,8 @@
           <w:numId w:val="11"/>
         </w:numPr>
       </w:pPr>
-      <w:proofErr w:type="gramStart"/>
-      <w:r>
-        <w:t>bulleted</w:t>
-      </w:r>
-      <w:proofErr w:type="gramEnd"/>
-      <w:r>
-        <w:t xml:space="preserve"> type 1 again</w:t>
+      <w:r>
+        <w:t>bulleted type 1 again</w:t>
       </w:r>
     </w:p>
     <w:p>
@@ -186,13 +181,8 @@
           <w:numId w:val="12"/>
         </w:numPr>
       </w:pPr>
-      <w:proofErr w:type="gramStart"/>
-      <w:r>
-        <w:t>bulleted</w:t>
-      </w:r>
-      <w:proofErr w:type="gramEnd"/>
-      <w:r>
-        <w:t xml:space="preserve"> type 2</w:t>
+      <w:r>
+        <w:t>bulleted type 2</w:t>
       </w:r>
     </w:p>
     <w:p>
@@ -202,13 +192,8 @@
           <w:numId w:val="13"/>
         </w:numPr>
       </w:pPr>
-      <w:proofErr w:type="gramStart"/>
-      <w:r>
-        <w:t>bulleted</w:t>
-      </w:r>
-      <w:proofErr w:type="gramEnd"/>
-      <w:r>
-        <w:t xml:space="preserve"> type 3</w:t>
+      <w:r>
+        <w:t>bulleted type 3</w:t>
       </w:r>
     </w:p>
     <w:p>
@@ -232,13 +217,8 @@
           <w:numId w:val="16"/>
         </w:numPr>
       </w:pPr>
-      <w:proofErr w:type="gramStart"/>
-      <w:r>
-        <w:t>bulleted</w:t>
-      </w:r>
-      <w:proofErr w:type="gramEnd"/>
-      <w:r>
-        <w:t xml:space="preserve"> type </w:t>
+      <w:r>
+        <w:t xml:space="preserve">bulleted type </w:t>
       </w:r>
       <w:r>
         <w:t>5</w:t>
@@ -251,13 +231,8 @@
           <w:numId w:val="17"/>
         </w:numPr>
       </w:pPr>
-      <w:proofErr w:type="gramStart"/>
-      <w:r>
-        <w:t>bulleted</w:t>
-      </w:r>
-      <w:proofErr w:type="gramEnd"/>
-      <w:r>
-        <w:t xml:space="preserve"> type </w:t>
+      <w:r>
+        <w:t xml:space="preserve">bulleted type </w:t>
       </w:r>
       <w:r>
         <w:t>6</w:t>
@@ -271,13 +246,8 @@
           <w:numId w:val="10"/>
         </w:numPr>
       </w:pPr>
-      <w:proofErr w:type="gramStart"/>
-      <w:r>
-        <w:t>bulleted</w:t>
-      </w:r>
-      <w:proofErr w:type="gramEnd"/>
-      <w:r>
-        <w:t xml:space="preserve"> </w:t>
+      <w:r>
+        <w:t xml:space="preserve">bulleted </w:t>
       </w:r>
       <w:r>
         <w:t>type</w:t>
@@ -416,14 +386,7 @@
     <w:p>
       <w:r>
         <w:tab/>
-      </w:r>
-      <w:proofErr w:type="gramStart"/>
-      <w:r>
-        <w:t>this</w:t>
-      </w:r>
-      <w:proofErr w:type="gramEnd"/>
-      <w:r>
-        <w:t xml:space="preserve"> is an indented text</w:t>
+        <w:t>this is an indented text</w:t>
       </w:r>
     </w:p>
     <w:p>
@@ -431,25 +394,15 @@
         <w:jc w:val="center"/>
       </w:pPr>
       <w:r>
-        <w:t xml:space="preserve">middle </w:t>
-      </w:r>
-      <w:proofErr w:type="gramStart"/>
-      <w:r>
-        <w:t>align</w:t>
-      </w:r>
-      <w:proofErr w:type="gramEnd"/>
+        <w:t>middle align</w:t>
+      </w:r>
     </w:p>
     <w:p>
       <w:pPr>
         <w:jc w:val="right"/>
       </w:pPr>
-      <w:proofErr w:type="gramStart"/>
-      <w:r>
-        <w:t>end</w:t>
-      </w:r>
-      <w:proofErr w:type="gramEnd"/>
-      <w:r>
-        <w:t xml:space="preserve"> align</w:t>
+      <w:r>
+        <w:t>end align</w:t>
       </w:r>
     </w:p>
     <w:p>
@@ -476,25 +429,7 @@
           <w:szCs w:val="21"/>
           <w:highlight w:val="white"/>
         </w:rPr>
-        <w:t xml:space="preserve"> is simply dummy text of the printing and typesetting industry. Lorem Ipsum has been the industry's standard dummy text ever since the 1500s, when an unknown printer took a galley of type and scrambled it to make a type specimen book. It has survived not </w:t>
-      </w:r>
-      <w:proofErr w:type="gramStart"/>
-      <w:r>
-        <w:rPr>
-          <w:sz w:val="21"/>
-          <w:szCs w:val="21"/>
-          <w:highlight w:val="white"/>
-        </w:rPr>
-        <w:t>only</w:t>
-      </w:r>
-      <w:proofErr w:type="gramEnd"/>
-      <w:r>
-        <w:rPr>
-          <w:sz w:val="21"/>
-          <w:szCs w:val="21"/>
-          <w:highlight w:val="white"/>
-        </w:rPr>
-        <w:t xml:space="preserve"> five centuries, but also the leap into electronic</w:t>
+        <w:t xml:space="preserve"> is simply dummy text of the printing and typesetting industry. Lorem Ipsum has been the industry's standard dummy text ever since the 1500s, when an unknown printer took a galley of type and scrambled it to make a type specimen book. It has survived not only five centuries, but also the leap into electronic</w:t>
       </w:r>
     </w:p>
     <w:p>
@@ -1484,7 +1419,6 @@
                 <w:u w:val="single"/>
               </w:rPr>
             </w:pPr>
-            <w:proofErr w:type="gramStart"/>
             <w:r>
               <w:rPr>
                 <w:b/>
@@ -1495,7 +1429,6 @@
               </w:rPr>
               <w:t>cant</w:t>
             </w:r>
-            <w:proofErr w:type="gramEnd"/>
           </w:p>
         </w:tc>
         <w:tc>
@@ -1541,7 +1474,7 @@
       </w:tr>
       <w:tr>
         <w:trPr>
-          <w:trHeight w:val="1565"/>
+          <w:trHeight w:val="1262"/>
         </w:trPr>
         <w:tc>
           <w:tcPr>
@@ -4865,7 +4798,7 @@
     <mc:AlternateContent>
       <mc:Choice Requires="v">
         <w:pict>
-          <v:shapetype w14:anchorId="0368F190" id="_x0000_t75" coordsize="21600,21600" o:spt="75" o:preferrelative="t" path="m@4@5l@4@11@9@11@9@5xe" filled="f" stroked="f">
+          <v:shapetype w14:anchorId="39F856F0" id="_x0000_t75" coordsize="21600,21600" o:spt="75" o:preferrelative="t" path="m@4@5l@4@11@9@11@9@5xe" filled="f" stroked="f">
             <v:stroke joinstyle="miter"/>
             <v:formulas>
               <v:f eqn="if lineDrawn pixelLineWidth 0"/>
@@ -4891,10 +4824,10 @@
       </mc:Choice>
       <mc:Fallback>
         <w:drawing>
-          <wp:inline distT="0" distB="0" distL="0" distR="0" wp14:anchorId="11EB7987" wp14:editId="11A1DB5B">
+          <wp:inline distT="0" distB="0" distL="0" distR="0" wp14:anchorId="5F814E4F" wp14:editId="7EA622A2">
             <wp:extent cx="142875" cy="142875"/>
             <wp:effectExtent l="0" t="0" r="9525" b="9525"/>
-            <wp:docPr id="122217216" name="Picture 2" descr="C:\Users\Admin\AppData\Local\Temp\mso9354.tmp"/>
+            <wp:docPr id="101559324" name="Picture 2" descr="C:\Users\Admin\AppData\Local\Temp\mso9354.tmp"/>
             <wp:cNvGraphicFramePr>
               <a:graphicFrameLocks xmlns:a="http://schemas.openxmlformats.org/drawingml/2006/main" noChangeAspect="1"/>
             </wp:cNvGraphicFramePr>

</xml_diff>